<commit_message>
added screenshot and URL
</commit_message>
<xml_diff>
--- a/module-1/Gordon_Assignment_M1.docx
+++ b/module-1/Gordon_Assignment_M1.docx
@@ -14,15 +14,12 @@
     </w:p>
     <w:p>
       <w:r>
-        <w:t xml:space="preserve">Assignment: M1 </w:t>
+        <w:t>Assignment: M1 GirHub Repository Setup</w:t>
       </w:r>
-      <w:proofErr w:type="spellStart"/>
+    </w:p>
+    <w:p>
       <w:r>
-        <w:t>GirHub</w:t>
-      </w:r>
-      <w:proofErr w:type="spellEnd"/>
-      <w:r>
-        <w:t xml:space="preserve"> Repository Setup</w:t>
+        <w:t>https://github.com/Gordon2481/csd-402.git</w:t>
       </w:r>
     </w:p>
     <w:p/>
@@ -53,6 +50,45 @@
                     <a:xfrm>
                       <a:off x="0" y="0"/>
                       <a:ext cx="5943600" cy="3037840"/>
+                    </a:xfrm>
+                    <a:prstGeom prst="rect">
+                      <a:avLst/>
+                    </a:prstGeom>
+                  </pic:spPr>
+                </pic:pic>
+              </a:graphicData>
+            </a:graphic>
+          </wp:inline>
+        </w:drawing>
+      </w:r>
+    </w:p>
+    <w:p>
+      <w:r>
+        <w:drawing>
+          <wp:inline distT="0" distB="0" distL="0" distR="0" wp14:anchorId="3B6CF8C2" wp14:editId="558ACD3B">
+            <wp:extent cx="5943600" cy="2839085"/>
+            <wp:effectExtent l="0" t="0" r="0" b="0"/>
+            <wp:docPr id="2038298395" name="Picture 1" descr="A screenshot of a computer&#10;&#10;AI-generated content may be incorrect."/>
+            <wp:cNvGraphicFramePr>
+              <a:graphicFrameLocks xmlns:a="http://schemas.openxmlformats.org/drawingml/2006/main" noChangeAspect="1"/>
+            </wp:cNvGraphicFramePr>
+            <a:graphic xmlns:a="http://schemas.openxmlformats.org/drawingml/2006/main">
+              <a:graphicData uri="http://schemas.openxmlformats.org/drawingml/2006/picture">
+                <pic:pic xmlns:pic="http://schemas.openxmlformats.org/drawingml/2006/picture">
+                  <pic:nvPicPr>
+                    <pic:cNvPr id="2038298395" name="Picture 1" descr="A screenshot of a computer&#10;&#10;AI-generated content may be incorrect."/>
+                    <pic:cNvPicPr/>
+                  </pic:nvPicPr>
+                  <pic:blipFill>
+                    <a:blip r:embed="rId5"/>
+                    <a:stretch>
+                      <a:fillRect/>
+                    </a:stretch>
+                  </pic:blipFill>
+                  <pic:spPr>
+                    <a:xfrm>
+                      <a:off x="0" y="0"/>
+                      <a:ext cx="5943600" cy="2839085"/>
                     </a:xfrm>
                     <a:prstGeom prst="rect">
                       <a:avLst/>

</xml_diff>